<commit_message>
Update Member Info [Web-tech].docx
</commit_message>
<xml_diff>
--- a/Extra/Member Info [Web-tech].docx
+++ b/Extra/Member Info [Web-tech].docx
@@ -1,11 +1,11 @@
 
 <file path=word/document.xml><?xml version="1.0" encoding="utf-8"?>
-<w:document xmlns:wpc="http://schemas.microsoft.com/office/word/2010/wordprocessingCanvas" xmlns:mc="http://schemas.openxmlformats.org/markup-compatibility/2006" xmlns:o="urn:schemas-microsoft-com:office:office" xmlns:r="http://schemas.openxmlformats.org/officeDocument/2006/relationships" xmlns:m="http://schemas.openxmlformats.org/officeDocument/2006/math" xmlns:v="urn:schemas-microsoft-com:vml" xmlns:wp14="http://schemas.microsoft.com/office/word/2010/wordprocessingDrawing" xmlns:wp="http://schemas.openxmlformats.org/drawingml/2006/wordprocessingDrawing" xmlns:w10="urn:schemas-microsoft-com:office:word" xmlns:w="http://schemas.openxmlformats.org/wordprocessingml/2006/main" xmlns:w14="http://schemas.microsoft.com/office/word/2010/wordml" xmlns:w15="http://schemas.microsoft.com/office/word/2012/wordml" xmlns:wpg="http://schemas.microsoft.com/office/word/2010/wordprocessingGroup" xmlns:wpi="http://schemas.microsoft.com/office/word/2010/wordprocessingInk" xmlns:wne="http://schemas.microsoft.com/office/word/2006/wordml" xmlns:wps="http://schemas.microsoft.com/office/word/2010/wordprocessingShape" mc:Ignorable="w14 w15 wp14">
+<w:document xmlns:wpc="http://schemas.microsoft.com/office/word/2010/wordprocessingCanvas" xmlns:cx="http://schemas.microsoft.com/office/drawing/2014/chartex" xmlns:cx1="http://schemas.microsoft.com/office/drawing/2015/9/8/chartex" xmlns:mc="http://schemas.openxmlformats.org/markup-compatibility/2006" xmlns:o="urn:schemas-microsoft-com:office:office" xmlns:r="http://schemas.openxmlformats.org/officeDocument/2006/relationships" xmlns:m="http://schemas.openxmlformats.org/officeDocument/2006/math" xmlns:v="urn:schemas-microsoft-com:vml" xmlns:wp14="http://schemas.microsoft.com/office/word/2010/wordprocessingDrawing" xmlns:wp="http://schemas.openxmlformats.org/drawingml/2006/wordprocessingDrawing" xmlns:w10="urn:schemas-microsoft-com:office:word" xmlns:w="http://schemas.openxmlformats.org/wordprocessingml/2006/main" xmlns:w14="http://schemas.microsoft.com/office/word/2010/wordml" xmlns:w15="http://schemas.microsoft.com/office/word/2012/wordml" xmlns:w16se="http://schemas.microsoft.com/office/word/2015/wordml/symex" xmlns:wpg="http://schemas.microsoft.com/office/word/2010/wordprocessingGroup" xmlns:wpi="http://schemas.microsoft.com/office/word/2010/wordprocessingInk" xmlns:wne="http://schemas.microsoft.com/office/word/2006/wordml" xmlns:wps="http://schemas.microsoft.com/office/word/2010/wordprocessingShape" mc:Ignorable="w14 w15 w16se wp14">
   <w:body>
     <w:tbl>
       <w:tblPr>
-        <w:tblW w:w="10710" w:type="dxa"/>
-        <w:tblInd w:w="-140" w:type="dxa"/>
+        <w:tblW w:w="10935" w:type="dxa"/>
+        <w:tblInd w:w="-365" w:type="dxa"/>
         <w:tblBorders>
           <w:top w:val="single" w:sz="4" w:space="0" w:color="auto"/>
           <w:left w:val="single" w:sz="4" w:space="0" w:color="auto"/>
@@ -17,7 +17,7 @@
         <w:tblLook w:val="0000" w:firstRow="0" w:lastRow="0" w:firstColumn="0" w:lastColumn="0" w:noHBand="0" w:noVBand="0"/>
       </w:tblPr>
       <w:tblGrid>
-        <w:gridCol w:w="1212"/>
+        <w:gridCol w:w="1437"/>
         <w:gridCol w:w="2071"/>
         <w:gridCol w:w="2612"/>
         <w:gridCol w:w="1921"/>
@@ -29,7 +29,7 @@
         </w:trPr>
         <w:tc>
           <w:tcPr>
-            <w:tcW w:w="1410" w:type="dxa"/>
+            <w:tcW w:w="1437" w:type="dxa"/>
           </w:tcPr>
           <w:p>
             <w:pPr>
@@ -42,7 +42,7 @@
         </w:tc>
         <w:tc>
           <w:tcPr>
-            <w:tcW w:w="2580" w:type="dxa"/>
+            <w:tcW w:w="2071" w:type="dxa"/>
           </w:tcPr>
           <w:p>
             <w:pPr>
@@ -55,7 +55,7 @@
         </w:tc>
         <w:tc>
           <w:tcPr>
-            <w:tcW w:w="2160" w:type="dxa"/>
+            <w:tcW w:w="2612" w:type="dxa"/>
           </w:tcPr>
           <w:p>
             <w:pPr>
@@ -68,7 +68,7 @@
         </w:tc>
         <w:tc>
           <w:tcPr>
-            <w:tcW w:w="2175" w:type="dxa"/>
+            <w:tcW w:w="1921" w:type="dxa"/>
           </w:tcPr>
           <w:p>
             <w:pPr>
@@ -81,7 +81,7 @@
         </w:tc>
         <w:tc>
           <w:tcPr>
-            <w:tcW w:w="2385" w:type="dxa"/>
+            <w:tcW w:w="2894" w:type="dxa"/>
           </w:tcPr>
           <w:p>
             <w:pPr>
@@ -104,47 +104,47 @@
         </w:trPr>
         <w:tc>
           <w:tcPr>
-            <w:tcW w:w="1410" w:type="dxa"/>
-          </w:tcPr>
-          <w:p>
-            <w:pPr>
-              <w:jc w:val="center"/>
-            </w:pPr>
-          </w:p>
-        </w:tc>
-        <w:tc>
-          <w:tcPr>
-            <w:tcW w:w="2580" w:type="dxa"/>
-          </w:tcPr>
-          <w:p>
-            <w:pPr>
-              <w:jc w:val="center"/>
-            </w:pPr>
-          </w:p>
-        </w:tc>
-        <w:tc>
-          <w:tcPr>
-            <w:tcW w:w="2160" w:type="dxa"/>
-          </w:tcPr>
-          <w:p>
-            <w:pPr>
-              <w:jc w:val="center"/>
-            </w:pPr>
-          </w:p>
-        </w:tc>
-        <w:tc>
-          <w:tcPr>
-            <w:tcW w:w="2175" w:type="dxa"/>
-          </w:tcPr>
-          <w:p>
-            <w:pPr>
-              <w:jc w:val="center"/>
-            </w:pPr>
-          </w:p>
-        </w:tc>
-        <w:tc>
-          <w:tcPr>
-            <w:tcW w:w="2385" w:type="dxa"/>
+            <w:tcW w:w="1437" w:type="dxa"/>
+          </w:tcPr>
+          <w:p>
+            <w:pPr>
+              <w:jc w:val="center"/>
+            </w:pPr>
+          </w:p>
+        </w:tc>
+        <w:tc>
+          <w:tcPr>
+            <w:tcW w:w="2071" w:type="dxa"/>
+          </w:tcPr>
+          <w:p>
+            <w:pPr>
+              <w:jc w:val="center"/>
+            </w:pPr>
+          </w:p>
+        </w:tc>
+        <w:tc>
+          <w:tcPr>
+            <w:tcW w:w="2612" w:type="dxa"/>
+          </w:tcPr>
+          <w:p>
+            <w:pPr>
+              <w:jc w:val="center"/>
+            </w:pPr>
+          </w:p>
+        </w:tc>
+        <w:tc>
+          <w:tcPr>
+            <w:tcW w:w="1921" w:type="dxa"/>
+          </w:tcPr>
+          <w:p>
+            <w:pPr>
+              <w:jc w:val="center"/>
+            </w:pPr>
+          </w:p>
+        </w:tc>
+        <w:tc>
+          <w:tcPr>
+            <w:tcW w:w="2894" w:type="dxa"/>
           </w:tcPr>
           <w:p>
             <w:pPr>
@@ -159,47 +159,47 @@
         </w:trPr>
         <w:tc>
           <w:tcPr>
-            <w:tcW w:w="1410" w:type="dxa"/>
-          </w:tcPr>
-          <w:p>
-            <w:pPr>
-              <w:jc w:val="center"/>
-            </w:pPr>
-          </w:p>
-        </w:tc>
-        <w:tc>
-          <w:tcPr>
-            <w:tcW w:w="2580" w:type="dxa"/>
-          </w:tcPr>
-          <w:p>
-            <w:pPr>
-              <w:jc w:val="center"/>
-            </w:pPr>
-          </w:p>
-        </w:tc>
-        <w:tc>
-          <w:tcPr>
-            <w:tcW w:w="2160" w:type="dxa"/>
-          </w:tcPr>
-          <w:p>
-            <w:pPr>
-              <w:jc w:val="center"/>
-            </w:pPr>
-          </w:p>
-        </w:tc>
-        <w:tc>
-          <w:tcPr>
-            <w:tcW w:w="2175" w:type="dxa"/>
-          </w:tcPr>
-          <w:p>
-            <w:pPr>
-              <w:jc w:val="center"/>
-            </w:pPr>
-          </w:p>
-        </w:tc>
-        <w:tc>
-          <w:tcPr>
-            <w:tcW w:w="2385" w:type="dxa"/>
+            <w:tcW w:w="1437" w:type="dxa"/>
+          </w:tcPr>
+          <w:p>
+            <w:pPr>
+              <w:jc w:val="center"/>
+            </w:pPr>
+          </w:p>
+        </w:tc>
+        <w:tc>
+          <w:tcPr>
+            <w:tcW w:w="2071" w:type="dxa"/>
+          </w:tcPr>
+          <w:p>
+            <w:pPr>
+              <w:jc w:val="center"/>
+            </w:pPr>
+          </w:p>
+        </w:tc>
+        <w:tc>
+          <w:tcPr>
+            <w:tcW w:w="2612" w:type="dxa"/>
+          </w:tcPr>
+          <w:p>
+            <w:pPr>
+              <w:jc w:val="center"/>
+            </w:pPr>
+          </w:p>
+        </w:tc>
+        <w:tc>
+          <w:tcPr>
+            <w:tcW w:w="1921" w:type="dxa"/>
+          </w:tcPr>
+          <w:p>
+            <w:pPr>
+              <w:jc w:val="center"/>
+            </w:pPr>
+          </w:p>
+        </w:tc>
+        <w:tc>
+          <w:tcPr>
+            <w:tcW w:w="2894" w:type="dxa"/>
           </w:tcPr>
           <w:p>
             <w:pPr>
@@ -214,7 +214,7 @@
         </w:trPr>
         <w:tc>
           <w:tcPr>
-            <w:tcW w:w="1410" w:type="dxa"/>
+            <w:tcW w:w="1437" w:type="dxa"/>
           </w:tcPr>
           <w:p>
             <w:pPr>
@@ -227,7 +227,7 @@
         </w:tc>
         <w:tc>
           <w:tcPr>
-            <w:tcW w:w="2580" w:type="dxa"/>
+            <w:tcW w:w="2071" w:type="dxa"/>
           </w:tcPr>
           <w:p>
             <w:pPr>
@@ -245,7 +245,7 @@
         </w:tc>
         <w:tc>
           <w:tcPr>
-            <w:tcW w:w="2160" w:type="dxa"/>
+            <w:tcW w:w="2612" w:type="dxa"/>
           </w:tcPr>
           <w:p>
             <w:pPr>
@@ -258,7 +258,7 @@
         </w:tc>
         <w:tc>
           <w:tcPr>
-            <w:tcW w:w="2175" w:type="dxa"/>
+            <w:tcW w:w="1921" w:type="dxa"/>
           </w:tcPr>
           <w:p>
             <w:pPr>
@@ -271,7 +271,7 @@
         </w:tc>
         <w:tc>
           <w:tcPr>
-            <w:tcW w:w="2385" w:type="dxa"/>
+            <w:tcW w:w="2894" w:type="dxa"/>
           </w:tcPr>
           <w:p>
             <w:pPr>
@@ -294,7 +294,7 @@
         </w:trPr>
         <w:tc>
           <w:tcPr>
-            <w:tcW w:w="1410" w:type="dxa"/>
+            <w:tcW w:w="1437" w:type="dxa"/>
           </w:tcPr>
           <w:p>
             <w:pPr>
@@ -310,7 +310,7 @@
         </w:tc>
         <w:tc>
           <w:tcPr>
-            <w:tcW w:w="2580" w:type="dxa"/>
+            <w:tcW w:w="2071" w:type="dxa"/>
           </w:tcPr>
           <w:p>
             <w:pPr>
@@ -334,7 +334,7 @@
         </w:tc>
         <w:tc>
           <w:tcPr>
-            <w:tcW w:w="2160" w:type="dxa"/>
+            <w:tcW w:w="2612" w:type="dxa"/>
           </w:tcPr>
           <w:p>
             <w:pPr>
@@ -356,7 +356,7 @@
         </w:tc>
         <w:tc>
           <w:tcPr>
-            <w:tcW w:w="2175" w:type="dxa"/>
+            <w:tcW w:w="1921" w:type="dxa"/>
           </w:tcPr>
           <w:p>
             <w:pPr>
@@ -372,7 +372,7 @@
         </w:tc>
         <w:tc>
           <w:tcPr>
-            <w:tcW w:w="2385" w:type="dxa"/>
+            <w:tcW w:w="2894" w:type="dxa"/>
           </w:tcPr>
           <w:p>
             <w:pPr>
@@ -381,8 +381,6 @@
             <w:r>
               <w:t>https://github.com/zero709</w:t>
             </w:r>
-            <w:bookmarkStart w:id="0" w:name="_GoBack"/>
-            <w:bookmarkEnd w:id="0"/>
           </w:p>
         </w:tc>
       </w:tr>
@@ -391,6 +389,8 @@
       <w:pPr>
         <w:jc w:val="center"/>
       </w:pPr>
+      <w:bookmarkStart w:id="0" w:name="_GoBack"/>
+      <w:bookmarkEnd w:id="0"/>
     </w:p>
     <w:sectPr>
       <w:pgSz w:w="12240" w:h="15840"/>
@@ -403,7 +403,7 @@
 </file>
 
 <file path=word/styles.xml><?xml version="1.0" encoding="utf-8"?>
-<w:styles xmlns:mc="http://schemas.openxmlformats.org/markup-compatibility/2006" xmlns:r="http://schemas.openxmlformats.org/officeDocument/2006/relationships" xmlns:w="http://schemas.openxmlformats.org/wordprocessingml/2006/main" xmlns:w14="http://schemas.microsoft.com/office/word/2010/wordml" xmlns:w15="http://schemas.microsoft.com/office/word/2012/wordml" mc:Ignorable="w14 w15">
+<w:styles xmlns:mc="http://schemas.openxmlformats.org/markup-compatibility/2006" xmlns:r="http://schemas.openxmlformats.org/officeDocument/2006/relationships" xmlns:w="http://schemas.openxmlformats.org/wordprocessingml/2006/main" xmlns:w14="http://schemas.microsoft.com/office/word/2010/wordml" xmlns:w15="http://schemas.microsoft.com/office/word/2012/wordml" xmlns:w16se="http://schemas.microsoft.com/office/word/2015/wordml/symex" mc:Ignorable="w14 w15 w16se">
   <w:docDefaults>
     <w:rPrDefault>
       <w:rPr>

</xml_diff>